<commit_message>
final - ready to hand in
</commit_message>
<xml_diff>
--- a/Znacky_projekt_2/dokumentace.docx
+++ b/Znacky_projekt_2/dokumentace.docx
@@ -45,6 +45,15 @@
     </w:p>
     <w:sdt>
       <w:sdtPr>
+        <w:rPr>
+          <w:rFonts w:asciiTheme="minorHAnsi" w:eastAsiaTheme="minorHAnsi" w:hAnsiTheme="minorHAnsi" w:cstheme="minorBidi"/>
+          <w:color w:val="auto"/>
+          <w:kern w:val="2"/>
+          <w:sz w:val="24"/>
+          <w:szCs w:val="24"/>
+          <w:lang w:eastAsia="en-US"/>
+          <w14:ligatures w14:val="standardContextual"/>
+        </w:rPr>
         <w:id w:val="-2104565551"/>
         <w:docPartObj>
           <w:docPartGallery w:val="Table of Contents"/>
@@ -53,15 +62,8 @@
       </w:sdtPr>
       <w:sdtEndPr>
         <w:rPr>
-          <w:rFonts w:asciiTheme="minorHAnsi" w:eastAsiaTheme="minorHAnsi" w:hAnsiTheme="minorHAnsi" w:cstheme="minorBidi"/>
           <w:b/>
           <w:bCs/>
-          <w:color w:val="auto"/>
-          <w:kern w:val="2"/>
-          <w:sz w:val="24"/>
-          <w:szCs w:val="24"/>
-          <w:lang w:eastAsia="en-US"/>
-          <w14:ligatures w14:val="standardContextual"/>
         </w:rPr>
       </w:sdtEndPr>
       <w:sdtContent>
@@ -97,7 +99,7 @@
           <w:r>
             <w:fldChar w:fldCharType="separate"/>
           </w:r>
-          <w:hyperlink w:anchor="_Toc196856309" w:history="1">
+          <w:hyperlink w:anchor="_Toc196940992" w:history="1">
             <w:r>
               <w:rPr>
                 <w:rStyle w:val="Hypertextovodkaz"/>
@@ -154,7 +156,7 @@
                 <w:noProof/>
                 <w:webHidden/>
               </w:rPr>
-              <w:instrText xml:space="preserve"> PAGEREF _Toc196856309 \h </w:instrText>
+              <w:instrText xml:space="preserve"> PAGEREF _Toc196940992 \h </w:instrText>
             </w:r>
             <w:r>
               <w:rPr>
@@ -200,7 +202,7 @@
               <w14:ligatures w14:val="standardContextual"/>
             </w:rPr>
           </w:pPr>
-          <w:hyperlink w:anchor="_Toc196856310" w:history="1">
+          <w:hyperlink w:anchor="_Toc196940993" w:history="1">
             <w:r>
               <w:rPr>
                 <w:rStyle w:val="Hypertextovodkaz"/>
@@ -242,7 +244,7 @@
                 <w:noProof/>
                 <w:webHidden/>
               </w:rPr>
-              <w:instrText xml:space="preserve"> PAGEREF _Toc196856310 \h </w:instrText>
+              <w:instrText xml:space="preserve"> PAGEREF _Toc196940993 \h </w:instrText>
             </w:r>
             <w:r>
               <w:rPr>
@@ -288,7 +290,7 @@
               <w14:ligatures w14:val="standardContextual"/>
             </w:rPr>
           </w:pPr>
-          <w:hyperlink w:anchor="_Toc196856311" w:history="1">
+          <w:hyperlink w:anchor="_Toc196940994" w:history="1">
             <w:r>
               <w:rPr>
                 <w:rStyle w:val="Hypertextovodkaz"/>
@@ -338,7 +340,7 @@
                 <w:noProof/>
                 <w:webHidden/>
               </w:rPr>
-              <w:instrText xml:space="preserve"> PAGEREF _Toc196856311 \h </w:instrText>
+              <w:instrText xml:space="preserve"> PAGEREF _Toc196940994 \h </w:instrText>
             </w:r>
             <w:r>
               <w:rPr>
@@ -384,7 +386,7 @@
               <w14:ligatures w14:val="standardContextual"/>
             </w:rPr>
           </w:pPr>
-          <w:hyperlink w:anchor="_Toc196856312" w:history="1">
+          <w:hyperlink w:anchor="_Toc196940995" w:history="1">
             <w:r>
               <w:rPr>
                 <w:rStyle w:val="Hypertextovodkaz"/>
@@ -426,7 +428,7 @@
                 <w:noProof/>
                 <w:webHidden/>
               </w:rPr>
-              <w:instrText xml:space="preserve"> PAGEREF _Toc196856312 \h </w:instrText>
+              <w:instrText xml:space="preserve"> PAGEREF _Toc196940995 \h </w:instrText>
             </w:r>
             <w:r>
               <w:rPr>
@@ -472,7 +474,7 @@
               <w14:ligatures w14:val="standardContextual"/>
             </w:rPr>
           </w:pPr>
-          <w:hyperlink w:anchor="_Toc196856313" w:history="1">
+          <w:hyperlink w:anchor="_Toc196940996" w:history="1">
             <w:r>
               <w:rPr>
                 <w:rStyle w:val="Hypertextovodkaz"/>
@@ -537,7 +539,7 @@
                 <w:noProof/>
                 <w:webHidden/>
               </w:rPr>
-              <w:instrText xml:space="preserve"> PAGEREF _Toc196856313 \h </w:instrText>
+              <w:instrText xml:space="preserve"> PAGEREF _Toc196940996 \h </w:instrText>
             </w:r>
             <w:r>
               <w:rPr>
@@ -583,7 +585,7 @@
               <w14:ligatures w14:val="standardContextual"/>
             </w:rPr>
           </w:pPr>
-          <w:hyperlink w:anchor="_Toc196856314" w:history="1">
+          <w:hyperlink w:anchor="_Toc196940997" w:history="1">
             <w:r>
               <w:rPr>
                 <w:rStyle w:val="Hypertextovodkaz"/>
@@ -625,7 +627,95 @@
                 <w:noProof/>
                 <w:webHidden/>
               </w:rPr>
-              <w:instrText xml:space="preserve"> PAGEREF _Toc196856314 \h </w:instrText>
+              <w:instrText xml:space="preserve"> PAGEREF _Toc196940997 \h </w:instrText>
+            </w:r>
+            <w:r>
+              <w:rPr>
+                <w:noProof/>
+                <w:webHidden/>
+              </w:rPr>
+            </w:r>
+            <w:r>
+              <w:rPr>
+                <w:noProof/>
+                <w:webHidden/>
+              </w:rPr>
+              <w:fldChar w:fldCharType="separate"/>
+            </w:r>
+            <w:r>
+              <w:rPr>
+                <w:noProof/>
+                <w:webHidden/>
+              </w:rPr>
+              <w:t>6</w:t>
+            </w:r>
+            <w:r>
+              <w:rPr>
+                <w:noProof/>
+                <w:webHidden/>
+              </w:rPr>
+              <w:fldChar w:fldCharType="end"/>
+            </w:r>
+          </w:hyperlink>
+        </w:p>
+        <w:p>
+          <w:pPr>
+            <w:pStyle w:val="Obsah2"/>
+            <w:tabs>
+              <w:tab w:val="right" w:leader="dot" w:pos="9062"/>
+            </w:tabs>
+            <w:rPr>
+              <w:rFonts w:cstheme="minorBidi"/>
+              <w:noProof/>
+              <w:kern w:val="2"/>
+              <w:sz w:val="24"/>
+              <w:szCs w:val="24"/>
+              <w14:ligatures w14:val="standardContextual"/>
+            </w:rPr>
+          </w:pPr>
+          <w:hyperlink w:anchor="_Toc196940998" w:history="1">
+            <w:r>
+              <w:rPr>
+                <w:rStyle w:val="Hypertextovodkaz"/>
+                <w:noProof/>
+              </w:rPr>
+              <w:t xml:space="preserve">XML </w:t>
+            </w:r>
+            <w:r>
+              <w:rPr>
+                <w:rStyle w:val="Hypertextovodkaz"/>
+                <w:rFonts w:hint="eastAsia"/>
+                <w:noProof/>
+              </w:rPr>
+              <w:t>čá</w:t>
+            </w:r>
+            <w:r>
+              <w:rPr>
+                <w:rStyle w:val="Hypertextovodkaz"/>
+                <w:noProof/>
+              </w:rPr>
+              <w:t>st</w:t>
+            </w:r>
+            <w:r>
+              <w:rPr>
+                <w:noProof/>
+                <w:webHidden/>
+              </w:rPr>
+              <w:tab/>
+            </w:r>
+            <w:r>
+              <w:rPr>
+                <w:noProof/>
+                <w:webHidden/>
+              </w:rPr>
+              <w:fldChar w:fldCharType="begin"/>
+            </w:r>
+            <w:r>
+              <w:rPr>
+                <w:noProof/>
+                <w:webHidden/>
+              </w:rPr>
+              <w:instrText xml:space="preserve"> PAGEREF _Toc196940998 \h </w:instrText>
             </w:r>
             <w:r>
               <w:rPr>
@@ -671,7 +761,7 @@
               <w14:ligatures w14:val="standardContextual"/>
             </w:rPr>
           </w:pPr>
-          <w:hyperlink w:anchor="_Toc196856315" w:history="1">
+          <w:hyperlink w:anchor="_Toc196940999" w:history="1">
             <w:r>
               <w:rPr>
                 <w:rStyle w:val="Hypertextovodkaz"/>
@@ -773,7 +863,7 @@
                 <w:noProof/>
                 <w:webHidden/>
               </w:rPr>
-              <w:instrText xml:space="preserve"> PAGEREF _Toc196856315 \h </w:instrText>
+              <w:instrText xml:space="preserve"> PAGEREF _Toc196940999 \h </w:instrText>
             </w:r>
             <w:r>
               <w:rPr>
@@ -793,7 +883,7 @@
                 <w:noProof/>
                 <w:webHidden/>
               </w:rPr>
-              <w:t>6</w:t>
+              <w:t>7</w:t>
             </w:r>
             <w:r>
               <w:rPr>
@@ -824,7 +914,7 @@
       <w:pPr>
         <w:pStyle w:val="Nadpis1"/>
       </w:pPr>
-      <w:bookmarkStart w:id="0" w:name="_Toc196856309"/>
+      <w:bookmarkStart w:id="0" w:name="_Toc196940992"/>
       <w:r>
         <w:lastRenderedPageBreak/>
         <w:t>Popis webových stránek</w:t>
@@ -854,19 +944,7 @@
         <w:t>á</w:t>
       </w:r>
       <w:r>
-        <w:t xml:space="preserve">nka </w:t>
-      </w:r>
-      <w:r>
-        <w:t>„</w:t>
-      </w:r>
-      <w:r>
-        <w:t>Mediclinic Plus</w:t>
-      </w:r>
-      <w:r>
-        <w:t>“</w:t>
-      </w:r>
-      <w:r>
-        <w:t xml:space="preserve"> p</w:t>
+        <w:t>nka „Mediclinic Plus“ p</w:t>
       </w:r>
       <w:r>
         <w:rPr>
@@ -1090,10 +1168,31 @@
         <w:ind w:firstLine="708"/>
       </w:pPr>
       <w:r>
-        <w:t>V</w:t>
-      </w:r>
-      <w:r>
-        <w:t> </w:t>
+        <w:t>V z</w:t>
+      </w:r>
+      <w:r>
+        <w:rPr>
+          <w:rFonts w:hint="cs"/>
+        </w:rPr>
+        <w:t>á</w:t>
+      </w:r>
+      <w:r>
+        <w:t>hlav</w:t>
+      </w:r>
+      <w:r>
+        <w:rPr>
+          <w:rFonts w:hint="cs"/>
+        </w:rPr>
+        <w:t>í</w:t>
+      </w:r>
+      <w:r>
+        <w:t xml:space="preserve"> webu se nach</w:t>
+      </w:r>
+      <w:r>
+        <w:rPr>
+          <w:rFonts w:hint="cs"/>
+        </w:rPr>
+        <w:t>á</w:t>
       </w:r>
       <w:r>
         <w:t>z</w:t>
@@ -1102,10 +1201,37 @@
         <w:rPr>
           <w:rFonts w:hint="cs"/>
         </w:rPr>
+        <w:t>í</w:t>
+      </w:r>
+      <w:r>
+        <w:t xml:space="preserve"> logo ordinace ve form</w:t>
+      </w:r>
+      <w:r>
+        <w:rPr>
+          <w:rFonts w:hint="cs"/>
+        </w:rPr>
         <w:t>á</w:t>
       </w:r>
       <w:r>
-        <w:t>hlav</w:t>
+        <w:t>tu obr</w:t>
+      </w:r>
+      <w:r>
+        <w:rPr>
+          <w:rFonts w:hint="cs"/>
+        </w:rPr>
+        <w:t>á</w:t>
+      </w:r>
+      <w:r>
+        <w:t>zku, kter</w:t>
+      </w:r>
+      <w:r>
+        <w:rPr>
+          <w:rFonts w:hint="cs"/>
+        </w:rPr>
+        <w:t>é</w:t>
+      </w:r>
+      <w:r>
+        <w:t xml:space="preserve"> je pomoc</w:t>
       </w:r>
       <w:r>
         <w:rPr>
@@ -1114,10 +1240,88 @@
         <w:t>í</w:t>
       </w:r>
       <w:r>
-        <w:t xml:space="preserve"> webu</w:t>
-      </w:r>
-      <w:r>
-        <w:t xml:space="preserve"> se nach</w:t>
+        <w:t xml:space="preserve"> CSS zmen</w:t>
+      </w:r>
+      <w:r>
+        <w:rPr>
+          <w:rFonts w:hint="cs"/>
+        </w:rPr>
+        <w:t>š</w:t>
+      </w:r>
+      <w:r>
+        <w:t>eno. Následuje navigační řádek, který po kliknutí přesune uživatele na specifikované místo na stránce. Obsah webu je rozd</w:t>
+      </w:r>
+      <w:r>
+        <w:rPr>
+          <w:rFonts w:hint="cs"/>
+        </w:rPr>
+        <w:t>ě</w:t>
+      </w:r>
+      <w:r>
+        <w:t>len do n</w:t>
+      </w:r>
+      <w:r>
+        <w:rPr>
+          <w:rFonts w:hint="cs"/>
+        </w:rPr>
+        <w:t>ě</w:t>
+      </w:r>
+      <w:r>
+        <w:t>kolika hlavn</w:t>
+      </w:r>
+      <w:r>
+        <w:rPr>
+          <w:rFonts w:hint="cs"/>
+        </w:rPr>
+        <w:t>í</w:t>
+      </w:r>
+      <w:r>
+        <w:t>ch sekc</w:t>
+      </w:r>
+      <w:r>
+        <w:rPr>
+          <w:rFonts w:hint="cs"/>
+        </w:rPr>
+        <w:t>í</w:t>
+      </w:r>
+      <w:r>
+        <w:t xml:space="preserve">: </w:t>
+      </w:r>
+      <w:r>
+        <w:rPr>
+          <w:rFonts w:hint="cs"/>
+        </w:rPr>
+        <w:t>ú</w:t>
+      </w:r>
+      <w:r>
+        <w:t>vodn</w:t>
+      </w:r>
+      <w:r>
+        <w:rPr>
+          <w:rFonts w:hint="cs"/>
+        </w:rPr>
+        <w:t>í</w:t>
+      </w:r>
+      <w:r>
+        <w:t xml:space="preserve"> </w:t>
+      </w:r>
+      <w:r>
+        <w:rPr>
+          <w:rFonts w:hint="cs"/>
+        </w:rPr>
+        <w:t>čá</w:t>
+      </w:r>
+      <w:r>
+        <w:t xml:space="preserve">st </w:t>
+      </w:r>
+      <w:r>
+        <w:rPr>
+          <w:rFonts w:hint="cs"/>
+        </w:rPr>
+        <w:t>„</w:t>
+      </w:r>
+      <w:r>
+        <w:t>O n</w:t>
       </w:r>
       <w:r>
         <w:rPr>
@@ -1126,6 +1330,123 @@
         <w:t>á</w:t>
       </w:r>
       <w:r>
+        <w:t>s</w:t>
+      </w:r>
+      <w:r>
+        <w:rPr>
+          <w:rFonts w:hint="cs"/>
+        </w:rPr>
+        <w:t>“</w:t>
+      </w:r>
+      <w:r>
+        <w:t xml:space="preserve"> p</w:t>
+      </w:r>
+      <w:r>
+        <w:rPr>
+          <w:rFonts w:hint="cs"/>
+        </w:rPr>
+        <w:t>ř</w:t>
+      </w:r>
+      <w:r>
+        <w:t xml:space="preserve">edstavuje filozofii kliniky, sekce </w:t>
+      </w:r>
+      <w:r>
+        <w:rPr>
+          <w:rFonts w:hint="cs"/>
+        </w:rPr>
+        <w:t>„</w:t>
+      </w:r>
+      <w:r>
+        <w:t>Novinky</w:t>
+      </w:r>
+      <w:r>
+        <w:rPr>
+          <w:rFonts w:hint="cs"/>
+        </w:rPr>
+        <w:t>“</w:t>
+      </w:r>
+      <w:r>
+        <w:t xml:space="preserve"> informuje o aktu</w:t>
+      </w:r>
+      <w:r>
+        <w:rPr>
+          <w:rFonts w:hint="cs"/>
+        </w:rPr>
+        <w:t>á</w:t>
+      </w:r>
+      <w:r>
+        <w:t>ln</w:t>
+      </w:r>
+      <w:r>
+        <w:rPr>
+          <w:rFonts w:hint="cs"/>
+        </w:rPr>
+        <w:t>í</w:t>
+      </w:r>
+      <w:r>
+        <w:t>m d</w:t>
+      </w:r>
+      <w:r>
+        <w:rPr>
+          <w:rFonts w:hint="cs"/>
+        </w:rPr>
+        <w:t>ě</w:t>
+      </w:r>
+      <w:r>
+        <w:t>n</w:t>
+      </w:r>
+      <w:r>
+        <w:rPr>
+          <w:rFonts w:hint="cs"/>
+        </w:rPr>
+        <w:t>í</w:t>
+      </w:r>
+      <w:r>
+        <w:t xml:space="preserve">, </w:t>
+      </w:r>
+      <w:r>
+        <w:rPr>
+          <w:rFonts w:hint="cs"/>
+        </w:rPr>
+        <w:t>čá</w:t>
+      </w:r>
+      <w:r>
+        <w:t xml:space="preserve">st </w:t>
+      </w:r>
+      <w:r>
+        <w:rPr>
+          <w:rFonts w:hint="cs"/>
+        </w:rPr>
+        <w:t>„</w:t>
+      </w:r>
+      <w:r>
+        <w:t>Slu</w:t>
+      </w:r>
+      <w:r>
+        <w:rPr>
+          <w:rFonts w:hint="cs"/>
+        </w:rPr>
+        <w:t>ž</w:t>
+      </w:r>
+      <w:r>
+        <w:t>by</w:t>
+      </w:r>
+      <w:r>
+        <w:rPr>
+          <w:rFonts w:hint="cs"/>
+        </w:rPr>
+        <w:t>“</w:t>
+      </w:r>
+      <w:r>
+        <w:t xml:space="preserve"> nab</w:t>
+      </w:r>
+      <w:r>
+        <w:rPr>
+          <w:rFonts w:hint="cs"/>
+        </w:rPr>
+        <w:t>í</w:t>
+      </w:r>
+      <w:r>
         <w:t>z</w:t>
       </w:r>
       <w:r>
@@ -1135,7 +1456,133 @@
         <w:t>í</w:t>
       </w:r>
       <w:r>
-        <w:t xml:space="preserve"> logo ordinace ve form</w:t>
+        <w:t xml:space="preserve"> p</w:t>
+      </w:r>
+      <w:r>
+        <w:rPr>
+          <w:rFonts w:hint="cs"/>
+        </w:rPr>
+        <w:t>ř</w:t>
+      </w:r>
+      <w:r>
+        <w:t>ehled poskytovan</w:t>
+      </w:r>
+      <w:r>
+        <w:rPr>
+          <w:rFonts w:hint="cs"/>
+        </w:rPr>
+        <w:t>ý</w:t>
+      </w:r>
+      <w:r>
+        <w:t>ch zdravotn</w:t>
+      </w:r>
+      <w:r>
+        <w:rPr>
+          <w:rFonts w:hint="cs"/>
+        </w:rPr>
+        <w:t>í</w:t>
+      </w:r>
+      <w:r>
+        <w:t>ch v</w:t>
+      </w:r>
+      <w:r>
+        <w:rPr>
+          <w:rFonts w:hint="cs"/>
+        </w:rPr>
+        <w:t>ý</w:t>
+      </w:r>
+      <w:r>
+        <w:t>kon</w:t>
+      </w:r>
+      <w:r>
+        <w:rPr>
+          <w:rFonts w:hint="cs"/>
+        </w:rPr>
+        <w:t>ů</w:t>
+      </w:r>
+      <w:r>
+        <w:t xml:space="preserve">, </w:t>
+      </w:r>
+      <w:r>
+        <w:rPr>
+          <w:rFonts w:hint="cs"/>
+        </w:rPr>
+        <w:t>„</w:t>
+      </w:r>
+      <w:r>
+        <w:t>Ordina</w:t>
+      </w:r>
+      <w:r>
+        <w:rPr>
+          <w:rFonts w:hint="cs"/>
+        </w:rPr>
+        <w:t>č</w:t>
+      </w:r>
+      <w:r>
+        <w:t>n</w:t>
+      </w:r>
+      <w:r>
+        <w:rPr>
+          <w:rFonts w:hint="cs"/>
+        </w:rPr>
+        <w:t>í</w:t>
+      </w:r>
+      <w:r>
+        <w:t xml:space="preserve"> hodiny</w:t>
+      </w:r>
+      <w:r>
+        <w:rPr>
+          <w:rFonts w:hint="cs"/>
+        </w:rPr>
+        <w:t>“</w:t>
+      </w:r>
+      <w:r>
+        <w:t xml:space="preserve"> informuj</w:t>
+      </w:r>
+      <w:r>
+        <w:rPr>
+          <w:rFonts w:hint="cs"/>
+        </w:rPr>
+        <w:t>í</w:t>
+      </w:r>
+      <w:r>
+        <w:t xml:space="preserve"> o provozn</w:t>
+      </w:r>
+      <w:r>
+        <w:rPr>
+          <w:rFonts w:hint="cs"/>
+        </w:rPr>
+        <w:t>í</w:t>
+      </w:r>
+      <w:r>
+        <w:t xml:space="preserve"> dob</w:t>
+      </w:r>
+      <w:r>
+        <w:rPr>
+          <w:rFonts w:hint="cs"/>
+        </w:rPr>
+        <w:t>ě</w:t>
+      </w:r>
+      <w:r>
+        <w:t xml:space="preserve"> a sekce </w:t>
+      </w:r>
+      <w:r>
+        <w:rPr>
+          <w:rFonts w:hint="cs"/>
+        </w:rPr>
+        <w:t>„</w:t>
+      </w:r>
+      <w:r>
+        <w:t>Kontakt</w:t>
+      </w:r>
+      <w:r>
+        <w:rPr>
+          <w:rFonts w:hint="cs"/>
+        </w:rPr>
+        <w:t>“</w:t>
+      </w:r>
+      <w:r>
+        <w:t>, která je v patičce webové stránky, obsahuje adresu, telefon, e-mail a odkazy na soci</w:t>
       </w:r>
       <w:r>
         <w:rPr>
@@ -1144,25 +1591,7 @@
         <w:t>á</w:t>
       </w:r>
       <w:r>
-        <w:t>tu obr</w:t>
-      </w:r>
-      <w:r>
-        <w:rPr>
-          <w:rFonts w:hint="cs"/>
-        </w:rPr>
-        <w:t>á</w:t>
-      </w:r>
-      <w:r>
-        <w:t>zku, kter</w:t>
-      </w:r>
-      <w:r>
-        <w:rPr>
-          <w:rFonts w:hint="cs"/>
-        </w:rPr>
-        <w:t>é</w:t>
-      </w:r>
-      <w:r>
-        <w:t xml:space="preserve"> je pomoc</w:t>
+        <w:t>ln</w:t>
       </w:r>
       <w:r>
         <w:rPr>
@@ -1171,22 +1600,16 @@
         <w:t>í</w:t>
       </w:r>
       <w:r>
-        <w:t xml:space="preserve"> CSS zmen</w:t>
-      </w:r>
-      <w:r>
-        <w:rPr>
-          <w:rFonts w:hint="cs"/>
-        </w:rPr>
-        <w:t>š</w:t>
-      </w:r>
-      <w:r>
-        <w:t>eno.</w:t>
-      </w:r>
-      <w:r>
-        <w:t xml:space="preserve"> Následuje navigační řádek, který po kliknutí přesune uživatele na specifikované místo na stránce. </w:t>
-      </w:r>
-      <w:r>
-        <w:t>Obsah webu je rozd</w:t>
+        <w:t xml:space="preserve"> s</w:t>
+      </w:r>
+      <w:r>
+        <w:rPr>
+          <w:rFonts w:hint="cs"/>
+        </w:rPr>
+        <w:t>í</w:t>
+      </w:r>
+      <w:r>
+        <w:t>t</w:t>
       </w:r>
       <w:r>
         <w:rPr>
@@ -1195,370 +1618,7 @@
         <w:t>ě</w:t>
       </w:r>
       <w:r>
-        <w:t>len do n</w:t>
-      </w:r>
-      <w:r>
-        <w:rPr>
-          <w:rFonts w:hint="cs"/>
-        </w:rPr>
-        <w:t>ě</w:t>
-      </w:r>
-      <w:r>
-        <w:t>kolika hlavn</w:t>
-      </w:r>
-      <w:r>
-        <w:rPr>
-          <w:rFonts w:hint="cs"/>
-        </w:rPr>
-        <w:t>í</w:t>
-      </w:r>
-      <w:r>
-        <w:t>ch sekc</w:t>
-      </w:r>
-      <w:r>
-        <w:rPr>
-          <w:rFonts w:hint="cs"/>
-        </w:rPr>
-        <w:t>í</w:t>
-      </w:r>
-      <w:r>
-        <w:t xml:space="preserve">: </w:t>
-      </w:r>
-      <w:r>
-        <w:rPr>
-          <w:rFonts w:hint="cs"/>
-        </w:rPr>
-        <w:t>ú</w:t>
-      </w:r>
-      <w:r>
-        <w:t>vodn</w:t>
-      </w:r>
-      <w:r>
-        <w:rPr>
-          <w:rFonts w:hint="cs"/>
-        </w:rPr>
-        <w:t>í</w:t>
-      </w:r>
-      <w:r>
-        <w:t xml:space="preserve"> </w:t>
-      </w:r>
-      <w:r>
-        <w:rPr>
-          <w:rFonts w:hint="cs"/>
-        </w:rPr>
-        <w:t>čá</w:t>
-      </w:r>
-      <w:r>
-        <w:t xml:space="preserve">st </w:t>
-      </w:r>
-      <w:r>
-        <w:rPr>
-          <w:rFonts w:hint="cs"/>
-        </w:rPr>
-        <w:t>„</w:t>
-      </w:r>
-      <w:r>
-        <w:t>O n</w:t>
-      </w:r>
-      <w:r>
-        <w:rPr>
-          <w:rFonts w:hint="cs"/>
-        </w:rPr>
-        <w:t>á</w:t>
-      </w:r>
-      <w:r>
-        <w:t>s</w:t>
-      </w:r>
-      <w:r>
-        <w:rPr>
-          <w:rFonts w:hint="cs"/>
-        </w:rPr>
-        <w:t>“</w:t>
-      </w:r>
-      <w:r>
-        <w:t xml:space="preserve"> p</w:t>
-      </w:r>
-      <w:r>
-        <w:rPr>
-          <w:rFonts w:hint="cs"/>
-        </w:rPr>
-        <w:t>ř</w:t>
-      </w:r>
-      <w:r>
-        <w:t xml:space="preserve">edstavuje filozofii kliniky, sekce </w:t>
-      </w:r>
-      <w:r>
-        <w:rPr>
-          <w:rFonts w:hint="cs"/>
-        </w:rPr>
-        <w:t>„</w:t>
-      </w:r>
-      <w:r>
-        <w:t>Novinky</w:t>
-      </w:r>
-      <w:r>
-        <w:rPr>
-          <w:rFonts w:hint="cs"/>
-        </w:rPr>
-        <w:t>“</w:t>
-      </w:r>
-      <w:r>
-        <w:t xml:space="preserve"> informuje o aktu</w:t>
-      </w:r>
-      <w:r>
-        <w:rPr>
-          <w:rFonts w:hint="cs"/>
-        </w:rPr>
-        <w:t>á</w:t>
-      </w:r>
-      <w:r>
-        <w:t>ln</w:t>
-      </w:r>
-      <w:r>
-        <w:rPr>
-          <w:rFonts w:hint="cs"/>
-        </w:rPr>
-        <w:t>í</w:t>
-      </w:r>
-      <w:r>
-        <w:t>m d</w:t>
-      </w:r>
-      <w:r>
-        <w:rPr>
-          <w:rFonts w:hint="cs"/>
-        </w:rPr>
-        <w:t>ě</w:t>
-      </w:r>
-      <w:r>
-        <w:t>n</w:t>
-      </w:r>
-      <w:r>
-        <w:rPr>
-          <w:rFonts w:hint="cs"/>
-        </w:rPr>
-        <w:t>í</w:t>
-      </w:r>
-      <w:r>
-        <w:t xml:space="preserve">, </w:t>
-      </w:r>
-      <w:r>
-        <w:rPr>
-          <w:rFonts w:hint="cs"/>
-        </w:rPr>
-        <w:t>čá</w:t>
-      </w:r>
-      <w:r>
-        <w:t xml:space="preserve">st </w:t>
-      </w:r>
-      <w:r>
-        <w:rPr>
-          <w:rFonts w:hint="cs"/>
-        </w:rPr>
-        <w:t>„</w:t>
-      </w:r>
-      <w:r>
-        <w:t>Slu</w:t>
-      </w:r>
-      <w:r>
-        <w:rPr>
-          <w:rFonts w:hint="cs"/>
-        </w:rPr>
-        <w:t>ž</w:t>
-      </w:r>
-      <w:r>
-        <w:t>by</w:t>
-      </w:r>
-      <w:r>
-        <w:rPr>
-          <w:rFonts w:hint="cs"/>
-        </w:rPr>
-        <w:t>“</w:t>
-      </w:r>
-      <w:r>
-        <w:t xml:space="preserve"> nab</w:t>
-      </w:r>
-      <w:r>
-        <w:rPr>
-          <w:rFonts w:hint="cs"/>
-        </w:rPr>
-        <w:t>í</w:t>
-      </w:r>
-      <w:r>
-        <w:t>z</w:t>
-      </w:r>
-      <w:r>
-        <w:rPr>
-          <w:rFonts w:hint="cs"/>
-        </w:rPr>
-        <w:t>í</w:t>
-      </w:r>
-      <w:r>
-        <w:t xml:space="preserve"> p</w:t>
-      </w:r>
-      <w:r>
-        <w:rPr>
-          <w:rFonts w:hint="cs"/>
-        </w:rPr>
-        <w:t>ř</w:t>
-      </w:r>
-      <w:r>
-        <w:t>ehled poskytovan</w:t>
-      </w:r>
-      <w:r>
-        <w:rPr>
-          <w:rFonts w:hint="cs"/>
-        </w:rPr>
-        <w:t>ý</w:t>
-      </w:r>
-      <w:r>
-        <w:t>ch zdravotn</w:t>
-      </w:r>
-      <w:r>
-        <w:rPr>
-          <w:rFonts w:hint="cs"/>
-        </w:rPr>
-        <w:t>í</w:t>
-      </w:r>
-      <w:r>
-        <w:t>ch v</w:t>
-      </w:r>
-      <w:r>
-        <w:rPr>
-          <w:rFonts w:hint="cs"/>
-        </w:rPr>
-        <w:t>ý</w:t>
-      </w:r>
-      <w:r>
-        <w:t>kon</w:t>
-      </w:r>
-      <w:r>
-        <w:rPr>
-          <w:rFonts w:hint="cs"/>
-        </w:rPr>
-        <w:t>ů</w:t>
-      </w:r>
-      <w:r>
-        <w:t xml:space="preserve">, </w:t>
-      </w:r>
-      <w:r>
-        <w:rPr>
-          <w:rFonts w:hint="cs"/>
-        </w:rPr>
-        <w:t>„</w:t>
-      </w:r>
-      <w:r>
-        <w:t>Ordina</w:t>
-      </w:r>
-      <w:r>
-        <w:rPr>
-          <w:rFonts w:hint="cs"/>
-        </w:rPr>
-        <w:t>č</w:t>
-      </w:r>
-      <w:r>
-        <w:t>n</w:t>
-      </w:r>
-      <w:r>
-        <w:rPr>
-          <w:rFonts w:hint="cs"/>
-        </w:rPr>
-        <w:t>í</w:t>
-      </w:r>
-      <w:r>
-        <w:t xml:space="preserve"> hodiny</w:t>
-      </w:r>
-      <w:r>
-        <w:rPr>
-          <w:rFonts w:hint="cs"/>
-        </w:rPr>
-        <w:t>“</w:t>
-      </w:r>
-      <w:r>
-        <w:t xml:space="preserve"> informuj</w:t>
-      </w:r>
-      <w:r>
-        <w:rPr>
-          <w:rFonts w:hint="cs"/>
-        </w:rPr>
-        <w:t>í</w:t>
-      </w:r>
-      <w:r>
-        <w:t xml:space="preserve"> o provozn</w:t>
-      </w:r>
-      <w:r>
-        <w:rPr>
-          <w:rFonts w:hint="cs"/>
-        </w:rPr>
-        <w:t>í</w:t>
-      </w:r>
-      <w:r>
-        <w:t xml:space="preserve"> dob</w:t>
-      </w:r>
-      <w:r>
-        <w:rPr>
-          <w:rFonts w:hint="cs"/>
-        </w:rPr>
-        <w:t>ě</w:t>
-      </w:r>
-      <w:r>
-        <w:t xml:space="preserve"> a sekce </w:t>
-      </w:r>
-      <w:r>
-        <w:rPr>
-          <w:rFonts w:hint="cs"/>
-        </w:rPr>
-        <w:t>„</w:t>
-      </w:r>
-      <w:r>
-        <w:t>Kontakt</w:t>
-      </w:r>
-      <w:r>
-        <w:rPr>
-          <w:rFonts w:hint="cs"/>
-        </w:rPr>
-        <w:t>“</w:t>
-      </w:r>
-      <w:r>
-        <w:t>, která je v patičce webové stránky, obsahuje adresu, telefon, e-mail a odkazy na soci</w:t>
-      </w:r>
-      <w:r>
-        <w:rPr>
-          <w:rFonts w:hint="cs"/>
-        </w:rPr>
-        <w:t>á</w:t>
-      </w:r>
-      <w:r>
-        <w:t>ln</w:t>
-      </w:r>
-      <w:r>
-        <w:rPr>
-          <w:rFonts w:hint="cs"/>
-        </w:rPr>
-        <w:t>í</w:t>
-      </w:r>
-      <w:r>
-        <w:t xml:space="preserve"> s</w:t>
-      </w:r>
-      <w:r>
-        <w:rPr>
-          <w:rFonts w:hint="cs"/>
-        </w:rPr>
-        <w:t>í</w:t>
-      </w:r>
-      <w:r>
-        <w:t>t</w:t>
-      </w:r>
-      <w:r>
-        <w:rPr>
-          <w:rFonts w:hint="cs"/>
-        </w:rPr>
-        <w:t>ě</w:t>
-      </w:r>
-      <w:r>
-        <w:t>.</w:t>
-      </w:r>
-      <w:r>
-        <w:t xml:space="preserve"> Vše je situováno do vizuálních boxů, které mění velikost v závislosti na zmenšování a zvětšování okna.</w:t>
+        <w:t>. Vše je situováno do vizuálních boxů, které mění velikost v závislosti na zmenšování a zvětšování okna.</w:t>
       </w:r>
     </w:p>
     <w:p>
@@ -1924,7 +1984,7 @@
       <w:pPr>
         <w:pStyle w:val="Nadpis1"/>
       </w:pPr>
-      <w:bookmarkStart w:id="1" w:name="_Toc196856310"/>
+      <w:bookmarkStart w:id="1" w:name="_Toc196940993"/>
       <w:r>
         <w:t>Popis formátu dat</w:t>
       </w:r>
@@ -1966,7 +2026,7 @@
       <w:pPr>
         <w:pStyle w:val="Nadpis1"/>
       </w:pPr>
-      <w:bookmarkStart w:id="2" w:name="_Toc196856311"/>
+      <w:bookmarkStart w:id="2" w:name="_Toc196940994"/>
       <w:r>
         <w:t>Seznam požadavků</w:t>
       </w:r>
@@ -1976,7 +2036,7 @@
       <w:pPr>
         <w:pStyle w:val="Nadpis2"/>
       </w:pPr>
-      <w:bookmarkStart w:id="3" w:name="_Toc196856312"/>
+      <w:bookmarkStart w:id="3" w:name="_Toc196940995"/>
       <w:r>
         <w:t>HTML část</w:t>
       </w:r>
@@ -2003,6 +2063,9 @@
     </w:p>
     <w:p>
       <w:r>
+        <w:rPr>
+          <w:noProof/>
+        </w:rPr>
         <w:drawing>
           <wp:inline distT="0" distB="0" distL="0" distR="0" wp14:anchorId="638F23D3" wp14:editId="5242C4D2">
             <wp:extent cx="5760720" cy="613410"/>
@@ -2045,11 +2108,23 @@
         <w:ind w:firstLine="708"/>
       </w:pPr>
       <w:r>
-        <w:t>Dále je součástí hlavičky mikroformát pomocí itemprop a itemscope atributů s využitím standardu schema.org, konkrétně typů MedicalClinic a PostalAddress, a alespoň 7 různých vlastností jako name, description, telephone, email, addressLocality, postalCode, streetAddress.</w:t>
+        <w:t>Dále je součástí hlavičky mikroformát pomocí itemprop a itemscope atributů s využitím schema.org, konkrétně typů MedicalClinic a PostalAddress, a alespoň 7 různých vlastností jako name, description, telephone, email, addressLocality, postalCode, streetAddress.</w:t>
+      </w:r>
+      <w:r>
+        <w:t xml:space="preserve"> Pro kontrolu jsme použili test rozšířených výsledků od googlu (</w:t>
+      </w:r>
+      <w:r>
+        <w:t>https://search.google.com/test/rich-results</w:t>
+      </w:r>
+      <w:r>
+        <w:t>).</w:t>
       </w:r>
     </w:p>
     <w:p>
       <w:r>
+        <w:rPr>
+          <w:noProof/>
+        </w:rPr>
         <w:drawing>
           <wp:inline distT="0" distB="0" distL="0" distR="0" wp14:anchorId="62684281" wp14:editId="7AF2DF05">
             <wp:extent cx="5760720" cy="653415"/>
@@ -2089,6 +2164,9 @@
     </w:p>
     <w:p>
       <w:r>
+        <w:rPr>
+          <w:noProof/>
+        </w:rPr>
         <w:drawing>
           <wp:inline distT="0" distB="0" distL="0" distR="0" wp14:anchorId="6C250889" wp14:editId="4155901F">
             <wp:extent cx="5760720" cy="1984375"/>
@@ -2136,6 +2214,9 @@
     </w:p>
     <w:p>
       <w:r>
+        <w:rPr>
+          <w:noProof/>
+        </w:rPr>
         <w:drawing>
           <wp:inline distT="0" distB="0" distL="0" distR="0" wp14:anchorId="7673D6C2" wp14:editId="6162EF12">
             <wp:extent cx="5760720" cy="775970"/>
@@ -2183,7 +2264,7 @@
       <w:pPr>
         <w:pStyle w:val="Nadpis3"/>
       </w:pPr>
-      <w:bookmarkStart w:id="4" w:name="_Toc196856313"/>
+      <w:bookmarkStart w:id="4" w:name="_Toc196940996"/>
       <w:r>
         <w:lastRenderedPageBreak/>
         <w:t>Jednotlivé elementy a jejich použití</w:t>
@@ -3029,7 +3110,7 @@
       <w:pPr>
         <w:pStyle w:val="Nadpis2"/>
       </w:pPr>
-      <w:bookmarkStart w:id="5" w:name="_Toc196856314"/>
+      <w:bookmarkStart w:id="5" w:name="_Toc196940997"/>
       <w:r>
         <w:lastRenderedPageBreak/>
         <w:t>CSS část</w:t>
@@ -3052,9 +3133,11 @@
       <w:pPr>
         <w:pStyle w:val="Nadpis2"/>
       </w:pPr>
+      <w:bookmarkStart w:id="6" w:name="_Toc196940998"/>
       <w:r>
         <w:t>XML část</w:t>
       </w:r>
+      <w:bookmarkEnd w:id="6"/>
     </w:p>
     <w:p>
       <w:r>
@@ -3069,6 +3152,9 @@
         <w:jc w:val="center"/>
       </w:pPr>
       <w:r>
+        <w:rPr>
+          <w:noProof/>
+        </w:rPr>
         <w:drawing>
           <wp:inline distT="0" distB="0" distL="0" distR="0" wp14:anchorId="2EEF8319" wp14:editId="516E91BF">
             <wp:extent cx="5760720" cy="1664970"/>
@@ -3111,6 +3197,9 @@
         <w:jc w:val="center"/>
       </w:pPr>
       <w:r>
+        <w:rPr>
+          <w:noProof/>
+        </w:rPr>
         <w:drawing>
           <wp:inline distT="0" distB="0" distL="0" distR="0" wp14:anchorId="1A1E9063" wp14:editId="2195F817">
             <wp:extent cx="3162741" cy="181000"/>
@@ -3161,6 +3250,9 @@
         <w:jc w:val="center"/>
       </w:pPr>
       <w:r>
+        <w:rPr>
+          <w:noProof/>
+        </w:rPr>
         <w:drawing>
           <wp:inline distT="0" distB="0" distL="0" distR="0" wp14:anchorId="3B399F53" wp14:editId="600FDB7D">
             <wp:extent cx="4906060" cy="2400635"/>
@@ -3243,16 +3335,27 @@
           <w:sz w:val="22"/>
           <w:szCs w:val="22"/>
         </w:rPr>
-        <w:t>&lt;</w:t>
-      </w:r>
-      <w:r>
+        <w:t>&lt;xsl:for-each select="klinika/sluzby/sluzba"&gt;</w:t>
+      </w:r>
+    </w:p>
+    <w:p>
+      <w:pPr>
+        <w:ind w:firstLine="708"/>
         <w:rPr>
           <w:i/>
           <w:iCs/>
           <w:sz w:val="22"/>
           <w:szCs w:val="22"/>
         </w:rPr>
-        <w:t>xsl:for-each select="klinika/sluzby/sluzba"&gt;</w:t>
+      </w:pPr>
+      <w:r>
+        <w:rPr>
+          <w:i/>
+          <w:iCs/>
+          <w:sz w:val="22"/>
+          <w:szCs w:val="22"/>
+        </w:rPr>
+        <w:t>&lt;xsl:sort select="priorita" data-type="number" order="descending"/&gt;</w:t>
       </w:r>
     </w:p>
     <w:p>
@@ -3272,7 +3375,27 @@
           <w:sz w:val="22"/>
           <w:szCs w:val="22"/>
         </w:rPr>
-        <w:t>&lt;xsl:sort select="priorita" data-type="number" order="descending"/&gt;</w:t>
+        <w:t>&lt;xsl:if test="aktivni='ano'"&gt;</w:t>
+      </w:r>
+    </w:p>
+    <w:p>
+      <w:pPr>
+        <w:ind w:left="708" w:firstLine="708"/>
+        <w:rPr>
+          <w:i/>
+          <w:iCs/>
+          <w:sz w:val="22"/>
+          <w:szCs w:val="22"/>
+        </w:rPr>
+      </w:pPr>
+      <w:r>
+        <w:rPr>
+          <w:i/>
+          <w:iCs/>
+          <w:sz w:val="22"/>
+          <w:szCs w:val="22"/>
+        </w:rPr>
+        <w:t>...</w:t>
       </w:r>
     </w:p>
     <w:p>
@@ -3292,12 +3415,11 @@
           <w:sz w:val="22"/>
           <w:szCs w:val="22"/>
         </w:rPr>
-        <w:t>&lt;xsl:if test="aktivni='ano'"&gt;</w:t>
+        <w:t>&lt;/xsl:if&gt;</w:t>
       </w:r>
     </w:p>
     <w:p>
       <w:pPr>
-        <w:ind w:left="708" w:firstLine="708"/>
         <w:rPr>
           <w:i/>
           <w:iCs/>
@@ -3312,56 +3434,20 @@
           <w:sz w:val="22"/>
           <w:szCs w:val="22"/>
         </w:rPr>
-        <w:t>...</w:t>
+        <w:t>&lt;/xsl:for-each&gt;</w:t>
       </w:r>
     </w:p>
     <w:p>
-      <w:pPr>
-        <w:ind w:firstLine="708"/>
-        <w:rPr>
-          <w:i/>
-          <w:iCs/>
-          <w:sz w:val="22"/>
-          <w:szCs w:val="22"/>
-        </w:rPr>
-      </w:pPr>
-      <w:r>
-        <w:rPr>
-          <w:i/>
-          <w:iCs/>
-          <w:sz w:val="22"/>
-          <w:szCs w:val="22"/>
-        </w:rPr>
-        <w:t>&lt;/xsl:if&gt;</w:t>
+      <w:r>
+        <w:tab/>
+        <w:t>Výsledkem převodu do JSON byl tento textový soubor.</w:t>
       </w:r>
     </w:p>
     <w:p>
-      <w:pPr>
-        <w:rPr>
-          <w:i/>
-          <w:iCs/>
-          <w:sz w:val="22"/>
-          <w:szCs w:val="22"/>
-        </w:rPr>
-      </w:pPr>
-      <w:r>
-        <w:rPr>
-          <w:i/>
-          <w:iCs/>
-          <w:sz w:val="22"/>
-          <w:szCs w:val="22"/>
-        </w:rPr>
-        <w:t>&lt;/xsl:for-each&gt;</w:t>
-      </w:r>
-    </w:p>
-    <w:p>
-      <w:r>
-        <w:tab/>
-        <w:t>Výsledkem převodu do JSON byl tento textový soubor.</w:t>
-      </w:r>
-    </w:p>
-    <w:p>
-      <w:r>
+      <w:r>
+        <w:rPr>
+          <w:noProof/>
+        </w:rPr>
         <w:drawing>
           <wp:inline distT="0" distB="0" distL="0" distR="0" wp14:anchorId="5636BDB0" wp14:editId="2333758C">
             <wp:extent cx="5760720" cy="2379980"/>
@@ -3403,12 +3489,54 @@
       <w:pPr>
         <w:pStyle w:val="Nadpis1"/>
       </w:pPr>
-      <w:bookmarkStart w:id="6" w:name="_Toc196856315"/>
+      <w:bookmarkStart w:id="7" w:name="_Toc196940999"/>
       <w:r>
         <w:t>Použití generativní umělé inteligence</w:t>
       </w:r>
-      <w:bookmarkEnd w:id="6"/>
+      <w:bookmarkEnd w:id="7"/>
     </w:p>
+    <w:p>
+      <w:pPr>
+        <w:ind w:firstLine="708"/>
+      </w:pPr>
+      <w:r>
+        <w:t>Při zpracování projektu byl využit nástroj ChatGPT</w:t>
+      </w:r>
+      <w:r>
+        <w:t xml:space="preserve"> </w:t>
+      </w:r>
+      <w:r>
+        <w:t>a Copilot</w:t>
+      </w:r>
+      <w:r>
+        <w:t>. Uměla inteligence nám pomohla při navrhnutí hrubého návrhu stránky a také s vysvětlením kódu, kter</w:t>
+      </w:r>
+      <w:r>
+        <w:t>ý</w:t>
+      </w:r>
+      <w:r>
+        <w:t xml:space="preserve"> js</w:t>
+      </w:r>
+      <w:r>
+        <w:t>me</w:t>
+      </w:r>
+      <w:r>
+        <w:t xml:space="preserve"> nechápali. Také nám pomohla při tvoření „harmonogramu“ projektu a případnými komentáři v kódu. Uměla inteligence</w:t>
+      </w:r>
+      <w:r>
+        <w:t xml:space="preserve"> přinesla jako hlavní přínos zkrácení času a vyvarování se zbytečným chybám při dělání „harmonogramu“ projektu. Během používání umělé inteligence</w:t>
+      </w:r>
+      <w:r>
+        <w:t xml:space="preserve"> </w:t>
+      </w:r>
+      <w:r>
+        <w:t>byly</w:t>
+      </w:r>
+      <w:r>
+        <w:t xml:space="preserve"> odpovědi přesné a relativně spolehlivé.</w:t>
+      </w:r>
+    </w:p>
+    <w:p/>
     <w:sectPr>
       <w:pgSz w:w="11906" w:h="16838"/>
       <w:pgMar w:top="1417" w:right="1417" w:bottom="1417" w:left="1417" w:header="708" w:footer="708" w:gutter="0"/>
@@ -4071,6 +4199,7 @@
   <w:style w:type="character" w:default="1" w:styleId="Standardnpsmoodstavce">
     <w:name w:val="Default Paragraph Font"/>
     <w:uiPriority w:val="1"/>
+    <w:semiHidden/>
     <w:unhideWhenUsed/>
   </w:style>
   <w:style w:type="table" w:default="1" w:styleId="Normlntabulka">

</xml_diff>